<commit_message>
Added message use case diagrams and full system use case diagram
</commit_message>
<xml_diff>
--- a/Documentation/UseCases_Matthew/UseCase_GroupChat.docx
+++ b/Documentation/UseCases_Matthew/UseCase_GroupChat.docx
@@ -144,11 +144,7 @@
             <w:tcW w:w="7015" w:type="dxa"/>
             <w:gridSpan w:val="2"/>
           </w:tcPr>
-          <w:p>
-            <w:r>
-              <w:t>Join chat</w:t>
-            </w:r>
-          </w:p>
+          <w:p/>
         </w:tc>
       </w:tr>
       <w:tr>
@@ -192,24 +188,13 @@
           </w:tcPr>
           <w:p>
             <w:r>
-              <w:t xml:space="preserve">User must </w:t>
-            </w:r>
-            <w:r>
-              <w:t>be logged in.</w:t>
-            </w:r>
-          </w:p>
-          <w:p>
-            <w:r>
-              <w:t>User must be connected to the internet</w:t>
-            </w:r>
-            <w:r>
-              <w:t>.</w:t>
-            </w:r>
-          </w:p>
-          <w:p>
-            <w:r>
-              <w:t>There must be a group chat available in the users location</w:t>
-            </w:r>
+              <w:t xml:space="preserve">User must exist in the database. User </w:t>
+            </w:r>
+            <w:r>
+              <w:t>must be connected to the internet</w:t>
+            </w:r>
+            <w:bookmarkStart w:id="0" w:name="_GoBack"/>
+            <w:bookmarkEnd w:id="0"/>
           </w:p>
         </w:tc>
       </w:tr>
@@ -236,10 +221,7 @@
           </w:tcPr>
           <w:p>
             <w:r>
-              <w:t>Member is</w:t>
-            </w:r>
-            <w:r>
-              <w:t xml:space="preserve"> connected to a group chat</w:t>
+              <w:t>Member is able to access the application</w:t>
             </w:r>
           </w:p>
         </w:tc>
@@ -282,10 +264,7 @@
               </w:rPr>
             </w:pPr>
             <w:r>
-              <w:t xml:space="preserve">1. </w:t>
-            </w:r>
-            <w:r>
-              <w:t>User selects “join group chat” option</w:t>
+              <w:t>1. User enters login information and attempts login</w:t>
             </w:r>
           </w:p>
           <w:p>
@@ -312,12 +291,6 @@
               </w:rPr>
             </w:pPr>
           </w:p>
-          <w:p/>
-        </w:tc>
-        <w:tc>
-          <w:tcPr>
-            <w:tcW w:w="3508" w:type="dxa"/>
-          </w:tcPr>
           <w:p>
             <w:pPr>
               <w:rPr>
@@ -325,6 +298,24 @@
                 <w:u w:val="single"/>
               </w:rPr>
             </w:pPr>
+          </w:p>
+          <w:p>
+            <w:r>
+              <w:t>3.1  User is able to access the system or is re-prompt for username and pass</w:t>
+            </w:r>
+          </w:p>
+        </w:tc>
+        <w:tc>
+          <w:tcPr>
+            <w:tcW w:w="3508" w:type="dxa"/>
+          </w:tcPr>
+          <w:p>
+            <w:pPr>
+              <w:rPr>
+                <w:b/>
+                <w:u w:val="single"/>
+              </w:rPr>
+            </w:pPr>
             <w:r>
               <w:rPr>
                 <w:b/>
@@ -334,27 +325,28 @@
             </w:r>
           </w:p>
           <w:p>
+            <w:r>
+              <w:t>1.1 Application queries database for pass based on username</w:t>
+            </w:r>
+          </w:p>
+          <w:p>
             <w:pPr>
               <w:pStyle w:val="ListParagraph"/>
-              <w:numPr>
-                <w:ilvl w:val="1"/>
-                <w:numId w:val="1"/>
-              </w:numPr>
             </w:pPr>
-            <w:r>
-              <w:t xml:space="preserve">System checks for closest group chat. </w:t>
+          </w:p>
+          <w:p>
+            <w:r>
+              <w:t>2. Application checks input pass vs. database pass</w:t>
             </w:r>
           </w:p>
           <w:p>
             <w:pPr>
               <w:pStyle w:val="ListParagraph"/>
-              <w:numPr>
-                <w:ilvl w:val="1"/>
-                <w:numId w:val="1"/>
-              </w:numPr>
             </w:pPr>
-            <w:r>
-              <w:t>System connects user to group chat</w:t>
+          </w:p>
+          <w:p>
+            <w:r>
+              <w:t>3. Application either allows entry or denies</w:t>
             </w:r>
           </w:p>
         </w:tc>
@@ -377,16 +369,18 @@
           </w:tcPr>
           <w:p>
             <w:r>
-              <w:t>No group chats are found.</w:t>
+              <w:t>Username isn’t found in database</w:t>
+            </w:r>
+          </w:p>
+          <w:p>
+            <w:r>
+              <w:t>Password is incorrect</w:t>
             </w:r>
           </w:p>
         </w:tc>
       </w:tr>
     </w:tbl>
-    <w:p>
-      <w:bookmarkStart w:id="0" w:name="_GoBack"/>
-      <w:bookmarkEnd w:id="0"/>
-    </w:p>
+    <w:p/>
     <w:sectPr>
       <w:pgSz w:w="12240" w:h="15840"/>
       <w:pgMar w:top="1440" w:right="1440" w:bottom="1440" w:left="1440" w:header="720" w:footer="720" w:gutter="0"/>
@@ -395,127 +389,6 @@
     </w:sectPr>
   </w:body>
 </w:document>
-</file>
-
-<file path=word/numbering.xml><?xml version="1.0" encoding="utf-8"?>
-<w:numbering xmlns:wpc="http://schemas.microsoft.com/office/word/2010/wordprocessingCanvas" xmlns:mc="http://schemas.openxmlformats.org/markup-compatibility/2006" xmlns:o="urn:schemas-microsoft-com:office:office" xmlns:r="http://schemas.openxmlformats.org/officeDocument/2006/relationships" xmlns:m="http://schemas.openxmlformats.org/officeDocument/2006/math" xmlns:v="urn:schemas-microsoft-com:vml" xmlns:wp14="http://schemas.microsoft.com/office/word/2010/wordprocessingDrawing" xmlns:wp="http://schemas.openxmlformats.org/drawingml/2006/wordprocessingDrawing" xmlns:w10="urn:schemas-microsoft-com:office:word" xmlns:w="http://schemas.openxmlformats.org/wordprocessingml/2006/main" xmlns:w14="http://schemas.microsoft.com/office/word/2010/wordml" xmlns:w15="http://schemas.microsoft.com/office/word/2012/wordml" xmlns:wpg="http://schemas.microsoft.com/office/word/2010/wordprocessingGroup" xmlns:wpi="http://schemas.microsoft.com/office/word/2010/wordprocessingInk" xmlns:wne="http://schemas.microsoft.com/office/word/2006/wordml" xmlns:wps="http://schemas.microsoft.com/office/word/2010/wordprocessingShape" mc:Ignorable="w14 w15 wp14">
-  <w:abstractNum w:abstractNumId="0" w15:restartNumberingAfterBreak="0">
-    <w:nsid w:val="3D5F259B"/>
-    <w:multiLevelType w:val="multilevel"/>
-    <w:tmpl w:val="E1FAC214"/>
-    <w:lvl w:ilvl="0">
-      <w:start w:val="1"/>
-      <w:numFmt w:val="decimal"/>
-      <w:lvlText w:val="%1"/>
-      <w:lvlJc w:val="left"/>
-      <w:pPr>
-        <w:ind w:left="360" w:hanging="360"/>
-      </w:pPr>
-      <w:rPr>
-        <w:rFonts w:hint="default"/>
-      </w:rPr>
-    </w:lvl>
-    <w:lvl w:ilvl="1">
-      <w:start w:val="1"/>
-      <w:numFmt w:val="decimal"/>
-      <w:lvlText w:val="%1.%2"/>
-      <w:lvlJc w:val="left"/>
-      <w:pPr>
-        <w:ind w:left="360" w:hanging="360"/>
-      </w:pPr>
-      <w:rPr>
-        <w:rFonts w:hint="default"/>
-      </w:rPr>
-    </w:lvl>
-    <w:lvl w:ilvl="2">
-      <w:start w:val="1"/>
-      <w:numFmt w:val="decimal"/>
-      <w:lvlText w:val="%1.%2.%3"/>
-      <w:lvlJc w:val="left"/>
-      <w:pPr>
-        <w:ind w:left="720" w:hanging="720"/>
-      </w:pPr>
-      <w:rPr>
-        <w:rFonts w:hint="default"/>
-      </w:rPr>
-    </w:lvl>
-    <w:lvl w:ilvl="3">
-      <w:start w:val="1"/>
-      <w:numFmt w:val="decimal"/>
-      <w:lvlText w:val="%1.%2.%3.%4"/>
-      <w:lvlJc w:val="left"/>
-      <w:pPr>
-        <w:ind w:left="720" w:hanging="720"/>
-      </w:pPr>
-      <w:rPr>
-        <w:rFonts w:hint="default"/>
-      </w:rPr>
-    </w:lvl>
-    <w:lvl w:ilvl="4">
-      <w:start w:val="1"/>
-      <w:numFmt w:val="decimal"/>
-      <w:lvlText w:val="%1.%2.%3.%4.%5"/>
-      <w:lvlJc w:val="left"/>
-      <w:pPr>
-        <w:ind w:left="1080" w:hanging="1080"/>
-      </w:pPr>
-      <w:rPr>
-        <w:rFonts w:hint="default"/>
-      </w:rPr>
-    </w:lvl>
-    <w:lvl w:ilvl="5">
-      <w:start w:val="1"/>
-      <w:numFmt w:val="decimal"/>
-      <w:lvlText w:val="%1.%2.%3.%4.%5.%6"/>
-      <w:lvlJc w:val="left"/>
-      <w:pPr>
-        <w:ind w:left="1080" w:hanging="1080"/>
-      </w:pPr>
-      <w:rPr>
-        <w:rFonts w:hint="default"/>
-      </w:rPr>
-    </w:lvl>
-    <w:lvl w:ilvl="6">
-      <w:start w:val="1"/>
-      <w:numFmt w:val="decimal"/>
-      <w:lvlText w:val="%1.%2.%3.%4.%5.%6.%7"/>
-      <w:lvlJc w:val="left"/>
-      <w:pPr>
-        <w:ind w:left="1440" w:hanging="1440"/>
-      </w:pPr>
-      <w:rPr>
-        <w:rFonts w:hint="default"/>
-      </w:rPr>
-    </w:lvl>
-    <w:lvl w:ilvl="7">
-      <w:start w:val="1"/>
-      <w:numFmt w:val="decimal"/>
-      <w:lvlText w:val="%1.%2.%3.%4.%5.%6.%7.%8"/>
-      <w:lvlJc w:val="left"/>
-      <w:pPr>
-        <w:ind w:left="1440" w:hanging="1440"/>
-      </w:pPr>
-      <w:rPr>
-        <w:rFonts w:hint="default"/>
-      </w:rPr>
-    </w:lvl>
-    <w:lvl w:ilvl="8">
-      <w:start w:val="1"/>
-      <w:numFmt w:val="decimal"/>
-      <w:lvlText w:val="%1.%2.%3.%4.%5.%6.%7.%8.%9"/>
-      <w:lvlJc w:val="left"/>
-      <w:pPr>
-        <w:ind w:left="1440" w:hanging="1440"/>
-      </w:pPr>
-      <w:rPr>
-        <w:rFonts w:hint="default"/>
-      </w:rPr>
-    </w:lvl>
-  </w:abstractNum>
-  <w:num w:numId="1">
-    <w:abstractNumId w:val="0"/>
-  </w:num>
-</w:numbering>
 </file>
 
 <file path=word/styles.xml><?xml version="1.0" encoding="utf-8"?>

</xml_diff>